<commit_message>
Revisione codice e documenti
</commit_message>
<xml_diff>
--- a/Deliverables/Documentazione database.docx
+++ b/Deliverables/Documentazione database.docx
@@ -58,8 +58,6 @@
           </wp:inline>
         </w:drawing>
       </w:r>
-      <w:bookmarkStart w:id="0" w:name="_GoBack"/>
-      <w:bookmarkEnd w:id="0"/>
     </w:p>
     <w:p/>
     <w:p>
@@ -1072,7 +1070,14 @@
                 <w:sz w:val="28"/>
                 <w:szCs w:val="28"/>
               </w:rPr>
-              <w:t>Char(6)</w:t>
+              <w:t>INT</w:t>
+            </w:r>
+            <w:r>
+              <w:rPr>
+                <w:sz w:val="28"/>
+                <w:szCs w:val="28"/>
+              </w:rPr>
+              <w:t>(6)</w:t>
             </w:r>
           </w:p>
         </w:tc>
@@ -1988,21 +1993,7 @@
                 <w:sz w:val="28"/>
                 <w:szCs w:val="28"/>
               </w:rPr>
-              <w:t>Ch</w:t>
-            </w:r>
-            <w:r>
-              <w:rPr>
-                <w:sz w:val="28"/>
-                <w:szCs w:val="28"/>
-              </w:rPr>
-              <w:t>a</w:t>
-            </w:r>
-            <w:r>
-              <w:rPr>
-                <w:sz w:val="28"/>
-                <w:szCs w:val="28"/>
-              </w:rPr>
-              <w:t>r(6)</w:t>
+              <w:t>INT(6)</w:t>
             </w:r>
           </w:p>
         </w:tc>
@@ -2651,7 +2642,7 @@
                 <w:sz w:val="28"/>
                 <w:szCs w:val="28"/>
               </w:rPr>
-              <w:t>Char(6)</w:t>
+              <w:t>INT(6)</w:t>
             </w:r>
           </w:p>
         </w:tc>
@@ -3801,7 +3792,7 @@
                 <w:sz w:val="28"/>
                 <w:szCs w:val="28"/>
               </w:rPr>
-              <w:t>Char(6)</w:t>
+              <w:t>INT(6)</w:t>
             </w:r>
           </w:p>
         </w:tc>
@@ -3995,7 +3986,7 @@
                 <w:sz w:val="28"/>
                 <w:szCs w:val="28"/>
               </w:rPr>
-              <w:t>Char(6)</w:t>
+              <w:t>INT(6)</w:t>
             </w:r>
           </w:p>
         </w:tc>
@@ -4337,7 +4328,7 @@
                 <w:sz w:val="28"/>
                 <w:szCs w:val="28"/>
               </w:rPr>
-              <w:t>Char(6)</w:t>
+              <w:t>INT(6)</w:t>
             </w:r>
           </w:p>
         </w:tc>
@@ -4693,7 +4684,7 @@
                 <w:sz w:val="28"/>
                 <w:szCs w:val="28"/>
               </w:rPr>
-              <w:t>Char(6)</w:t>
+              <w:t>INT(6)</w:t>
             </w:r>
           </w:p>
         </w:tc>
@@ -5730,14 +5721,7 @@
                 <w:sz w:val="28"/>
                 <w:szCs w:val="28"/>
               </w:rPr>
-              <w:t>Int</w:t>
-            </w:r>
-            <w:r>
-              <w:rPr>
-                <w:sz w:val="28"/>
-                <w:szCs w:val="28"/>
-              </w:rPr>
-              <w:t>eger</w:t>
+              <w:t>INT</w:t>
             </w:r>
             <w:r>
               <w:rPr>
@@ -6118,7 +6102,7 @@
                 <w:sz w:val="28"/>
                 <w:szCs w:val="28"/>
               </w:rPr>
-              <w:t>Char(16)</w:t>
+              <w:t>INT(6)</w:t>
             </w:r>
           </w:p>
         </w:tc>
@@ -6213,7 +6197,7 @@
                 <w:sz w:val="28"/>
                 <w:szCs w:val="28"/>
               </w:rPr>
-              <w:t>Char(6)</w:t>
+              <w:t>INT(6)</w:t>
             </w:r>
           </w:p>
         </w:tc>
@@ -6843,14 +6827,7 @@
                 <w:sz w:val="28"/>
                 <w:szCs w:val="28"/>
               </w:rPr>
-              <w:t>Varchar(</w:t>
-            </w:r>
-            <w:r>
-              <w:rPr>
-                <w:sz w:val="28"/>
-                <w:szCs w:val="28"/>
-              </w:rPr>
-              <w:t>10)</w:t>
+              <w:t>INT(6)</w:t>
             </w:r>
           </w:p>
         </w:tc>
@@ -6955,15 +6932,10 @@
                 <w:sz w:val="28"/>
                 <w:szCs w:val="28"/>
               </w:rPr>
-              <w:t>Varchar(</w:t>
-            </w:r>
-            <w:r>
-              <w:rPr>
-                <w:sz w:val="28"/>
-                <w:szCs w:val="28"/>
-              </w:rPr>
-              <w:t>10)</w:t>
-            </w:r>
+              <w:t>INT(6)</w:t>
+            </w:r>
+            <w:bookmarkStart w:id="0" w:name="_GoBack"/>
+            <w:bookmarkEnd w:id="0"/>
           </w:p>
         </w:tc>
         <w:tc>
@@ -9357,7 +9329,7 @@
 </file>
 
 <file path=customXml/itemProps1.xml><?xml version="1.0" encoding="utf-8"?>
-<ds:datastoreItem xmlns:ds="http://schemas.openxmlformats.org/officeDocument/2006/customXml" ds:itemID="{B3FA1099-69F2-49DA-AF64-F76B2DBD00D2}">
+<ds:datastoreItem xmlns:ds="http://schemas.openxmlformats.org/officeDocument/2006/customXml" ds:itemID="{574EF86F-7B95-4309-B21C-559669596210}">
   <ds:schemaRefs>
     <ds:schemaRef ds:uri="http://schemas.openxmlformats.org/officeDocument/2006/bibliography"/>
   </ds:schemaRefs>

</xml_diff>

<commit_message>
Revisione e aggiunta pdf
</commit_message>
<xml_diff>
--- a/Deliverables/Documentazione database.docx
+++ b/Deliverables/Documentazione database.docx
@@ -12,15 +12,18 @@
     </w:p>
     <w:p/>
     <w:p>
+      <w:pPr>
+        <w:ind w:hanging="426"/>
+      </w:pPr>
       <w:r>
         <w:rPr>
           <w:noProof/>
         </w:rPr>
         <w:drawing>
           <wp:inline distT="0" distB="0" distL="0" distR="0">
-            <wp:extent cx="6120130" cy="3434080"/>
-            <wp:effectExtent l="0" t="0" r="0" b="0"/>
-            <wp:docPr id="1" name="Immagine 1"/>
+            <wp:extent cx="6934200" cy="3731863"/>
+            <wp:effectExtent l="0" t="0" r="0" b="2540"/>
+            <wp:docPr id="2" name="Immagine 2" descr="Immagine che contiene testo, mappa&#10;&#10;Descrizione generata con affidabilità elevata"/>
             <wp:cNvGraphicFramePr>
               <a:graphicFrameLocks xmlns:a="http://schemas.openxmlformats.org/drawingml/2006/main" noChangeAspect="1"/>
             </wp:cNvGraphicFramePr>
@@ -28,7 +31,7 @@
               <a:graphicData uri="http://schemas.openxmlformats.org/drawingml/2006/picture">
                 <pic:pic xmlns:pic="http://schemas.openxmlformats.org/drawingml/2006/picture">
                   <pic:nvPicPr>
-                    <pic:cNvPr id="1" name="Cattura.PNG"/>
+                    <pic:cNvPr id="2" name="ER.PNG"/>
                     <pic:cNvPicPr/>
                   </pic:nvPicPr>
                   <pic:blipFill>
@@ -46,7 +49,7 @@
                   <pic:spPr>
                     <a:xfrm>
                       <a:off x="0" y="0"/>
-                      <a:ext cx="6120130" cy="3434080"/>
+                      <a:ext cx="6950208" cy="3740478"/>
                     </a:xfrm>
                     <a:prstGeom prst="rect">
                       <a:avLst/>
@@ -265,7 +268,7 @@
                 <w:sz w:val="28"/>
                 <w:szCs w:val="28"/>
               </w:rPr>
-              <w:t>30</w:t>
+              <w:t>100</w:t>
             </w:r>
             <w:r>
               <w:rPr>
@@ -919,7 +922,6 @@
                 <w:sz w:val="28"/>
                 <w:szCs w:val="28"/>
               </w:rPr>
-              <w:lastRenderedPageBreak/>
               <w:t>INDIRIZZO</w:t>
             </w:r>
           </w:p>
@@ -3023,7 +3025,7 @@
                 <w:sz w:val="28"/>
                 <w:szCs w:val="28"/>
               </w:rPr>
-              <w:t>Float</w:t>
+              <w:t>decimal</w:t>
             </w:r>
             <w:r>
               <w:rPr>
@@ -3038,6 +3040,13 @@
                 <w:szCs w:val="28"/>
               </w:rPr>
               <w:t>5</w:t>
+            </w:r>
+            <w:r>
+              <w:rPr>
+                <w:sz w:val="28"/>
+                <w:szCs w:val="28"/>
+              </w:rPr>
+              <w:t>,2</w:t>
             </w:r>
             <w:r>
               <w:rPr>
@@ -3541,7 +3550,28 @@
                 <w:sz w:val="28"/>
                 <w:szCs w:val="28"/>
               </w:rPr>
-              <w:t>Float(10)</w:t>
+              <w:t>decimal</w:t>
+            </w:r>
+            <w:r>
+              <w:rPr>
+                <w:sz w:val="28"/>
+                <w:szCs w:val="28"/>
+              </w:rPr>
+              <w:t>(10</w:t>
+            </w:r>
+            <w:r>
+              <w:rPr>
+                <w:sz w:val="28"/>
+                <w:szCs w:val="28"/>
+              </w:rPr>
+              <w:t>,2</w:t>
+            </w:r>
+            <w:r>
+              <w:rPr>
+                <w:sz w:val="28"/>
+                <w:szCs w:val="28"/>
+              </w:rPr>
+              <w:t>)</w:t>
             </w:r>
           </w:p>
         </w:tc>
@@ -3641,7 +3671,6 @@
                 <w:sz w:val="28"/>
                 <w:szCs w:val="28"/>
               </w:rPr>
-              <w:lastRenderedPageBreak/>
               <w:t>FOTO</w:t>
             </w:r>
           </w:p>
@@ -5065,7 +5094,7 @@
                 <w:sz w:val="28"/>
                 <w:szCs w:val="28"/>
               </w:rPr>
-              <w:t>Float</w:t>
+              <w:t>decimal</w:t>
             </w:r>
             <w:r>
               <w:rPr>
@@ -5080,6 +5109,13 @@
                 <w:szCs w:val="28"/>
               </w:rPr>
               <w:t>5</w:t>
+            </w:r>
+            <w:r>
+              <w:rPr>
+                <w:sz w:val="28"/>
+                <w:szCs w:val="28"/>
+              </w:rPr>
+              <w:t>,2</w:t>
             </w:r>
             <w:r>
               <w:rPr>
@@ -5481,7 +5517,28 @@
                 <w:sz w:val="28"/>
                 <w:szCs w:val="28"/>
               </w:rPr>
-              <w:t>Float(10)</w:t>
+              <w:t>Decimal</w:t>
+            </w:r>
+            <w:r>
+              <w:rPr>
+                <w:sz w:val="28"/>
+                <w:szCs w:val="28"/>
+              </w:rPr>
+              <w:t>(10</w:t>
+            </w:r>
+            <w:r>
+              <w:rPr>
+                <w:sz w:val="28"/>
+                <w:szCs w:val="28"/>
+              </w:rPr>
+              <w:t>,2</w:t>
+            </w:r>
+            <w:r>
+              <w:rPr>
+                <w:sz w:val="28"/>
+                <w:szCs w:val="28"/>
+              </w:rPr>
+              <w:t>)</w:t>
             </w:r>
           </w:p>
         </w:tc>
@@ -6542,6 +6599,7 @@
                 <w:sz w:val="28"/>
                 <w:szCs w:val="28"/>
               </w:rPr>
+              <w:lastRenderedPageBreak/>
               <w:t>Totale</w:t>
             </w:r>
           </w:p>
@@ -6827,7 +6885,23 @@
                 <w:sz w:val="28"/>
                 <w:szCs w:val="28"/>
               </w:rPr>
-              <w:t>INT(6)</w:t>
+              <w:t>INT(</w:t>
+            </w:r>
+            <w:r>
+              <w:rPr>
+                <w:sz w:val="28"/>
+                <w:szCs w:val="28"/>
+              </w:rPr>
+              <w:t>11</w:t>
+            </w:r>
+            <w:bookmarkStart w:id="0" w:name="_GoBack"/>
+            <w:bookmarkEnd w:id="0"/>
+            <w:r>
+              <w:rPr>
+                <w:sz w:val="28"/>
+                <w:szCs w:val="28"/>
+              </w:rPr>
+              <w:t>)</w:t>
             </w:r>
           </w:p>
         </w:tc>
@@ -6934,8 +7008,6 @@
               </w:rPr>
               <w:t>INT(6)</w:t>
             </w:r>
-            <w:bookmarkStart w:id="0" w:name="_GoBack"/>
-            <w:bookmarkEnd w:id="0"/>
           </w:p>
         </w:tc>
         <w:tc>
@@ -7630,7 +7702,7 @@
     <w:p/>
     <w:sectPr>
       <w:pgSz w:w="11906" w:h="16838"/>
-      <w:pgMar w:top="1417" w:right="1134" w:bottom="1134" w:left="1134" w:header="708" w:footer="708" w:gutter="0"/>
+      <w:pgMar w:top="1417" w:right="1134" w:bottom="1134" w:left="993" w:header="708" w:footer="708" w:gutter="0"/>
       <w:cols w:space="708"/>
       <w:docGrid w:linePitch="360"/>
     </w:sectPr>
@@ -9329,7 +9401,7 @@
 </file>
 
 <file path=customXml/itemProps1.xml><?xml version="1.0" encoding="utf-8"?>
-<ds:datastoreItem xmlns:ds="http://schemas.openxmlformats.org/officeDocument/2006/customXml" ds:itemID="{574EF86F-7B95-4309-B21C-559669596210}">
+<ds:datastoreItem xmlns:ds="http://schemas.openxmlformats.org/officeDocument/2006/customXml" ds:itemID="{B9607ED3-1AD1-4C09-A761-5CFA1E83A525}">
   <ds:schemaRefs>
     <ds:schemaRef ds:uri="http://schemas.openxmlformats.org/officeDocument/2006/bibliography"/>
   </ds:schemaRefs>

</xml_diff>